<commit_message>
Added the basic functionality: - Catalog of items for sell - Gallery of stitched tapestries, uploaded by users - Uploading of images to the gallery - CRUD Administration for categories
</commit_message>
<xml_diff>
--- a/Documentation/ASP.NET-MVC-Project-Assignment-November-2014.docx
+++ b/Documentation/ASP.NET-MVC-Project-Assignment-November-2014.docx
@@ -226,8 +226,6 @@
         </w:rPr>
         <w:t xml:space="preserve"> (available for administrators only).</w:t>
       </w:r>
-      <w:bookmarkStart w:id="0" w:name="_GoBack"/>
-      <w:bookmarkEnd w:id="0"/>
     </w:p>
     <w:p>
       <w:pPr>
@@ -742,13 +740,13 @@
           <w:numId w:val="7"/>
         </w:numPr>
         <w:rPr>
-          <w:color w:val="FFC000"/>
-          <w:lang w:val="en-US"/>
-        </w:rPr>
-      </w:pPr>
-      <w:r>
-        <w:rPr>
-          <w:color w:val="FFC000"/>
+          <w:color w:val="00B050"/>
+          <w:lang w:val="en-US"/>
+        </w:rPr>
+      </w:pPr>
+      <w:r>
+        <w:rPr>
+          <w:color w:val="00B050"/>
           <w:lang w:val="en-US"/>
         </w:rPr>
         <w:t xml:space="preserve">Use </w:t>
@@ -756,7 +754,7 @@
       <w:r>
         <w:rPr>
           <w:b/>
-          <w:color w:val="FFC000"/>
+          <w:color w:val="00B050"/>
           <w:lang w:val="en-US"/>
         </w:rPr>
         <w:t>Entity Framework</w:t>
@@ -764,14 +762,14 @@
       <w:r>
         <w:rPr>
           <w:b/>
-          <w:color w:val="FFC000"/>
+          <w:color w:val="00B050"/>
           <w:lang w:val="en-US"/>
         </w:rPr>
         <w:t xml:space="preserve"> 6</w:t>
       </w:r>
       <w:r>
         <w:rPr>
-          <w:color w:val="FFC000"/>
+          <w:color w:val="00B050"/>
           <w:lang w:val="en-US"/>
         </w:rPr>
         <w:t xml:space="preserve"> to access your database</w:t>
@@ -785,13 +783,13 @@
           <w:numId w:val="7"/>
         </w:numPr>
         <w:rPr>
-          <w:color w:val="FFC000"/>
-          <w:lang w:val="en-US"/>
-        </w:rPr>
-      </w:pPr>
-      <w:r>
-        <w:rPr>
-          <w:color w:val="FFC000"/>
+          <w:color w:val="00B050"/>
+          <w:lang w:val="en-US"/>
+        </w:rPr>
+      </w:pPr>
+      <w:r>
+        <w:rPr>
+          <w:color w:val="00B050"/>
           <w:lang w:val="en-US"/>
         </w:rPr>
         <w:t xml:space="preserve">Using </w:t>
@@ -799,14 +797,14 @@
       <w:r>
         <w:rPr>
           <w:b/>
-          <w:color w:val="FFC000"/>
+          <w:color w:val="00B050"/>
           <w:lang w:val="en-US"/>
         </w:rPr>
         <w:t>Unit of Work</w:t>
       </w:r>
       <w:r>
         <w:rPr>
-          <w:color w:val="FFC000"/>
+          <w:color w:val="00B050"/>
           <w:lang w:val="en-US"/>
         </w:rPr>
         <w:t xml:space="preserve"> and </w:t>
@@ -814,21 +812,21 @@
       <w:r>
         <w:rPr>
           <w:b/>
-          <w:color w:val="FFC000"/>
+          <w:color w:val="00B050"/>
           <w:lang w:val="en-US"/>
         </w:rPr>
         <w:t>Repository pattern</w:t>
       </w:r>
       <w:r>
         <w:rPr>
-          <w:color w:val="FFC000"/>
+          <w:color w:val="00B050"/>
           <w:lang w:val="en-US"/>
         </w:rPr>
         <w:t xml:space="preserve"> is </w:t>
       </w:r>
       <w:r>
         <w:rPr>
-          <w:color w:val="FFC000"/>
+          <w:color w:val="00B050"/>
           <w:lang w:val="en-US"/>
         </w:rPr>
         <w:t>a must</w:t>
@@ -1080,13 +1078,13 @@
           <w:numId w:val="7"/>
         </w:numPr>
         <w:rPr>
-          <w:color w:val="FFC000"/>
-          <w:lang w:val="en-US"/>
-        </w:rPr>
-      </w:pPr>
-      <w:r>
-        <w:rPr>
-          <w:color w:val="FFC000"/>
+          <w:color w:val="00B050"/>
+          <w:lang w:val="en-US"/>
+        </w:rPr>
+      </w:pPr>
+      <w:r>
+        <w:rPr>
+          <w:color w:val="00B050"/>
           <w:lang w:val="en-US"/>
         </w:rPr>
         <w:t xml:space="preserve">Use the standard </w:t>
@@ -1094,14 +1092,14 @@
       <w:r>
         <w:rPr>
           <w:b/>
-          <w:color w:val="FFC000"/>
+          <w:color w:val="00B050"/>
           <w:lang w:val="en-US"/>
         </w:rPr>
         <w:t>ASP.NET Identity System</w:t>
       </w:r>
       <w:r>
         <w:rPr>
-          <w:color w:val="FFC000"/>
+          <w:color w:val="00B050"/>
           <w:lang w:val="en-US"/>
         </w:rPr>
         <w:t xml:space="preserve"> for managing </w:t>
@@ -1109,14 +1107,14 @@
       <w:r>
         <w:rPr>
           <w:b/>
-          <w:color w:val="FFC000"/>
+          <w:color w:val="00B050"/>
           <w:lang w:val="en-US"/>
         </w:rPr>
         <w:t>users</w:t>
       </w:r>
       <w:r>
         <w:rPr>
-          <w:color w:val="FFC000"/>
+          <w:color w:val="00B050"/>
           <w:lang w:val="en-US"/>
         </w:rPr>
         <w:t xml:space="preserve"> and </w:t>
@@ -1124,7 +1122,7 @@
       <w:r>
         <w:rPr>
           <w:b/>
-          <w:color w:val="FFC000"/>
+          <w:color w:val="00B050"/>
           <w:lang w:val="en-US"/>
         </w:rPr>
         <w:t>roles</w:t>
@@ -1138,55 +1136,55 @@
           <w:numId w:val="7"/>
         </w:numPr>
         <w:rPr>
-          <w:color w:val="FFC000"/>
-          <w:lang w:val="en-US"/>
-        </w:rPr>
-      </w:pPr>
-      <w:r>
-        <w:rPr>
-          <w:color w:val="FFC000"/>
+          <w:color w:val="00B050"/>
+          <w:lang w:val="en-US"/>
+        </w:rPr>
+      </w:pPr>
+      <w:r>
+        <w:rPr>
+          <w:color w:val="00B050"/>
           <w:lang w:val="en-US"/>
         </w:rPr>
         <w:t xml:space="preserve">Your </w:t>
       </w:r>
       <w:r>
         <w:rPr>
-          <w:color w:val="FFC000"/>
+          <w:color w:val="00B050"/>
           <w:lang w:val="en-US"/>
         </w:rPr>
         <w:t xml:space="preserve">registered </w:t>
       </w:r>
       <w:r>
         <w:rPr>
-          <w:color w:val="FFC000"/>
+          <w:color w:val="00B050"/>
           <w:lang w:val="en-US"/>
         </w:rPr>
         <w:t xml:space="preserve">users should have </w:t>
       </w:r>
       <w:r>
         <w:rPr>
-          <w:color w:val="FFC000"/>
+          <w:color w:val="00B050"/>
           <w:lang w:val="en-US"/>
         </w:rPr>
         <w:t>at least one</w:t>
       </w:r>
       <w:r>
         <w:rPr>
-          <w:color w:val="FFC000"/>
+          <w:color w:val="00B050"/>
           <w:lang w:val="en-US"/>
         </w:rPr>
         <w:t xml:space="preserve"> of the </w:t>
       </w:r>
       <w:r>
         <w:rPr>
-          <w:color w:val="FFC000"/>
+          <w:color w:val="00B050"/>
           <w:lang w:val="en-US"/>
         </w:rPr>
         <w:t>two roles:</w:t>
       </w:r>
       <w:r>
         <w:rPr>
-          <w:color w:val="FFC000"/>
+          <w:color w:val="00B050"/>
           <w:lang w:val="en-US"/>
         </w:rPr>
         <w:t xml:space="preserve"> </w:t>
@@ -1194,14 +1192,14 @@
       <w:r>
         <w:rPr>
           <w:b/>
-          <w:color w:val="FFC000"/>
+          <w:color w:val="00B050"/>
           <w:lang w:val="en-US"/>
         </w:rPr>
         <w:t>user</w:t>
       </w:r>
       <w:r>
         <w:rPr>
-          <w:color w:val="FFC000"/>
+          <w:color w:val="00B050"/>
           <w:lang w:val="en-US"/>
         </w:rPr>
         <w:t xml:space="preserve"> and </w:t>
@@ -1209,7 +1207,7 @@
       <w:r>
         <w:rPr>
           <w:b/>
-          <w:color w:val="FFC000"/>
+          <w:color w:val="00B050"/>
           <w:lang w:val="en-US"/>
         </w:rPr>
         <w:t>administrator</w:t>
@@ -1378,7 +1376,25 @@
           <w:noProof/>
           <w:lang w:val="en-US"/>
         </w:rPr>
-        <w:t>data validation</w:t>
+        <w:t xml:space="preserve">data </w:t>
+      </w:r>
+      <w:bookmarkStart w:id="0" w:name="_GoBack"/>
+      <w:r>
+        <w:rPr>
+          <w:b/>
+          <w:noProof/>
+          <w:lang w:val="en-US"/>
+        </w:rPr>
+        <w:t>valid</w:t>
+      </w:r>
+      <w:bookmarkEnd w:id="0"/>
+      <w:r>
+        <w:rPr>
+          <w:b/>
+          <w:noProof/>
+          <w:lang w:val="en-US"/>
+        </w:rPr>
+        <w:t>ation</w:t>
       </w:r>
       <w:r>
         <w:rPr>
@@ -1484,13 +1500,14 @@
           <w:numId w:val="7"/>
         </w:numPr>
         <w:rPr>
+          <w:color w:val="00B050"/>
           <w:lang w:val="en-US"/>
         </w:rPr>
       </w:pPr>
       <w:r>
         <w:rPr>
           <w:noProof/>
-          <w:color w:val="FFC000"/>
+          <w:color w:val="00B050"/>
           <w:lang w:val="en-US"/>
         </w:rPr>
         <w:t xml:space="preserve">Use </w:t>
@@ -1499,7 +1516,7 @@
         <w:rPr>
           <w:b/>
           <w:noProof/>
-          <w:color w:val="FFC000"/>
+          <w:color w:val="00B050"/>
           <w:lang w:val="en-US"/>
         </w:rPr>
         <w:t>Ninject</w:t>
@@ -1508,7 +1525,7 @@
         <w:rPr>
           <w:b/>
           <w:noProof/>
-          <w:color w:val="FFC000"/>
+          <w:color w:val="00B050"/>
           <w:lang w:val="en-US"/>
         </w:rPr>
         <w:t xml:space="preserve"> (or any other dependency container)</w:t>
@@ -1516,6 +1533,7 @@
       <w:r>
         <w:rPr>
           <w:noProof/>
+          <w:color w:val="00B050"/>
           <w:lang w:val="en-US"/>
         </w:rPr>
         <w:t xml:space="preserve"> and </w:t>
@@ -1524,6 +1542,7 @@
         <w:rPr>
           <w:b/>
           <w:noProof/>
+          <w:color w:val="00B050"/>
           <w:lang w:val="en-US"/>
         </w:rPr>
         <w:t>Automapper</w:t>
@@ -1537,14 +1556,14 @@
           <w:numId w:val="7"/>
         </w:numPr>
         <w:rPr>
-          <w:color w:val="FFC000"/>
+          <w:color w:val="00B050"/>
           <w:lang w:val="en-US"/>
         </w:rPr>
       </w:pPr>
       <w:r>
         <w:rPr>
           <w:noProof/>
-          <w:color w:val="FFC000"/>
+          <w:color w:val="00B050"/>
           <w:lang w:val="en-US"/>
         </w:rPr>
         <w:t xml:space="preserve">Use </w:t>
@@ -1553,7 +1572,7 @@
         <w:rPr>
           <w:b/>
           <w:noProof/>
-          <w:color w:val="FFC000"/>
+          <w:color w:val="00B050"/>
           <w:lang w:val="en-US"/>
         </w:rPr>
         <w:t>proper architecture</w:t>
@@ -1561,7 +1580,7 @@
       <w:r>
         <w:rPr>
           <w:noProof/>
-          <w:color w:val="FFC000"/>
+          <w:color w:val="00B050"/>
           <w:lang w:val="en-US"/>
         </w:rPr>
         <w:t xml:space="preserve"> for your application</w:t>
@@ -5810,7 +5829,7 @@
 </file>
 
 <file path=customXml/itemProps1.xml><?xml version="1.0" encoding="utf-8"?>
-<ds:datastoreItem xmlns:ds="http://schemas.openxmlformats.org/officeDocument/2006/customXml" ds:itemID="{05B16EED-8174-457F-B16B-E64884348B4F}">
+<ds:datastoreItem xmlns:ds="http://schemas.openxmlformats.org/officeDocument/2006/customXml" ds:itemID="{E36F7BAE-EA4C-4BAA-B821-B398B93BA684}">
   <ds:schemaRefs>
     <ds:schemaRef ds:uri="http://schemas.openxmlformats.org/officeDocument/2006/bibliography"/>
   </ds:schemaRefs>

</xml_diff>